<commit_message>
Refactorizacion del VerRecetasAdapter y Holder. Añadimos el atributo android:windowSoftInputMode="adjustPan" a la Activity VerRecetas del AndroidManifest.xml, esto evita que el fondo se redimensione ya que tiene bastante impacto visual
</commit_message>
<xml_diff>
--- a/material/Tema3_Navigation_Component.docx
+++ b/material/Tema3_Navigation_Component.docx
@@ -1512,13 +1512,7 @@
         <w:t xml:space="preserve"> </w:t>
       </w:r>
       <w:r>
-        <w:t>consiste</w:t>
-      </w:r>
-      <w:r>
-        <w:t xml:space="preserve"> </w:t>
-      </w:r>
-      <w:r>
-        <w:t>en</w:t>
+        <w:t>consta de</w:t>
       </w:r>
       <w:r>
         <w:t xml:space="preserve"> </w:t>
@@ -1543,6 +1537,7 @@
       <w:pPr>
         <w:pStyle w:val="V2"/>
       </w:pPr>
+      <w:bookmarkStart w:id="3" w:name="_Hlk213579894"/>
       <w:r>
         <w:rPr>
           <w:b/>
@@ -1557,7 +1552,6 @@
         </w:rPr>
         <w:t xml:space="preserve"> </w:t>
       </w:r>
-      <w:proofErr w:type="spellStart"/>
       <w:r>
         <w:rPr>
           <w:b/>
@@ -1565,7 +1559,6 @@
         </w:rPr>
         <w:t>Graph</w:t>
       </w:r>
-      <w:proofErr w:type="spellEnd"/>
       <w:r>
         <w:rPr>
           <w:b/>
@@ -2013,7 +2006,6 @@
       <w:pPr>
         <w:pStyle w:val="V2"/>
       </w:pPr>
-      <w:proofErr w:type="spellStart"/>
       <w:r>
         <w:rPr>
           <w:b/>
@@ -2021,7 +2013,6 @@
         </w:rPr>
         <w:t>NavHostFragment</w:t>
       </w:r>
-      <w:proofErr w:type="spellEnd"/>
       <w:r>
         <w:rPr>
           <w:b/>
@@ -2062,22 +2053,55 @@
       <w:r>
         <w:t xml:space="preserve">El </w:t>
       </w:r>
+      <w:r>
+        <w:rPr>
+          <w:rStyle w:val="Cod0palabrasnegrita"/>
+        </w:rPr>
+        <w:t>NavHostFragment</w:t>
+      </w:r>
+      <w:r>
+        <w:t xml:space="preserve"> </w:t>
+      </w:r>
+      <w:r>
+        <w:t xml:space="preserve">actúa como un contenedor dentro de </w:t>
+      </w:r>
+      <w:r>
+        <w:t>la</w:t>
+      </w:r>
+      <w:r>
+        <w:t xml:space="preserve"> </w:t>
+      </w:r>
+      <w:r>
+        <w:rPr>
+          <w:rStyle w:val="Cod0palabrasnegrita"/>
+        </w:rPr>
+        <w:t>Activity</w:t>
+      </w:r>
+      <w:r>
+        <w:t xml:space="preserve"> </w:t>
+      </w:r>
+      <w:r>
+        <w:t xml:space="preserve">con el </w:t>
+      </w:r>
       <w:proofErr w:type="spellStart"/>
       <w:r>
+        <w:t>proposito</w:t>
+      </w:r>
+      <w:proofErr w:type="spellEnd"/>
+      <w:r>
+        <w:t xml:space="preserve"> de mostrar los </w:t>
+      </w:r>
+      <w:r>
         <w:rPr>
           <w:rStyle w:val="Cod0palabrasnegrita"/>
         </w:rPr>
-        <w:t>NavHostFragment</w:t>
-      </w:r>
-      <w:proofErr w:type="spellEnd"/>
-      <w:r>
-        <w:t xml:space="preserve"> </w:t>
-      </w:r>
-      <w:r>
-        <w:t xml:space="preserve">actúa como un contenedor dentro de </w:t>
-      </w:r>
-      <w:r>
-        <w:t>la</w:t>
+        <w:t>fragments</w:t>
+      </w:r>
+      <w:r>
+        <w:t xml:space="preserve"> </w:t>
+      </w:r>
+      <w:r>
+        <w:t>(destinos) definidos en el</w:t>
       </w:r>
       <w:r>
         <w:t xml:space="preserve"> </w:t>
@@ -2086,74 +2110,29 @@
         <w:rPr>
           <w:rStyle w:val="Cod0palabrasnegrita"/>
         </w:rPr>
-        <w:t>Activity</w:t>
-      </w:r>
-      <w:r>
-        <w:t xml:space="preserve"> </w:t>
-      </w:r>
-      <w:r>
-        <w:t xml:space="preserve">con el </w:t>
-      </w:r>
-      <w:proofErr w:type="spellStart"/>
-      <w:r>
-        <w:t>proposito</w:t>
-      </w:r>
-      <w:proofErr w:type="spellEnd"/>
-      <w:r>
-        <w:t xml:space="preserve"> de mostrar los </w:t>
+        <w:t>Navigation Graph</w:t>
+      </w:r>
+      <w:r>
+        <w:t xml:space="preserve">. </w:t>
+      </w:r>
+      <w:r>
+        <w:t xml:space="preserve">Es decir, es el </w:t>
+      </w:r>
+      <w:r>
+        <w:t>área</w:t>
+      </w:r>
+      <w:r>
+        <w:t xml:space="preserve"> donde </w:t>
+      </w:r>
+      <w:r>
+        <w:t xml:space="preserve">el </w:t>
       </w:r>
       <w:r>
         <w:rPr>
           <w:rStyle w:val="Cod0palabrasnegrita"/>
         </w:rPr>
-        <w:t>fragments</w:t>
-      </w:r>
-      <w:r>
-        <w:t xml:space="preserve"> </w:t>
-      </w:r>
-      <w:r>
-        <w:t>(destinos) definidos en el</w:t>
-      </w:r>
-      <w:r>
-        <w:t xml:space="preserve"> </w:t>
-      </w:r>
-      <w:r>
-        <w:rPr>
-          <w:rStyle w:val="Cod0palabrasnegrita"/>
-        </w:rPr>
-        <w:t xml:space="preserve">Navigation </w:t>
-      </w:r>
-      <w:proofErr w:type="spellStart"/>
-      <w:r>
-        <w:rPr>
-          <w:rStyle w:val="Cod0palabrasnegrita"/>
-        </w:rPr>
-        <w:t>Graph</w:t>
-      </w:r>
-      <w:proofErr w:type="spellEnd"/>
-      <w:r>
-        <w:t xml:space="preserve">. </w:t>
-      </w:r>
-      <w:r>
-        <w:t xml:space="preserve">Es decir, es el </w:t>
-      </w:r>
-      <w:r>
-        <w:t>área</w:t>
-      </w:r>
-      <w:r>
-        <w:t xml:space="preserve"> donde </w:t>
-      </w:r>
-      <w:r>
-        <w:t xml:space="preserve">el </w:t>
-      </w:r>
-      <w:proofErr w:type="spellStart"/>
-      <w:r>
-        <w:rPr>
-          <w:rStyle w:val="Cod0palabrasnegrita"/>
-        </w:rPr>
         <w:t>NavController</w:t>
       </w:r>
-      <w:proofErr w:type="spellEnd"/>
       <w:r>
         <w:t xml:space="preserve"> irá cargando y sustituyendo </w:t>
       </w:r>
@@ -2241,7 +2220,6 @@
       <w:pPr>
         <w:pStyle w:val="V2"/>
       </w:pPr>
-      <w:proofErr w:type="spellStart"/>
       <w:r>
         <w:rPr>
           <w:b/>
@@ -2249,7 +2227,6 @@
         </w:rPr>
         <w:t>NavController</w:t>
       </w:r>
-      <w:proofErr w:type="spellEnd"/>
       <w:r>
         <w:rPr>
           <w:b/>
@@ -2471,14 +2448,12 @@
       <w:r>
         <w:t xml:space="preserve">  </w:t>
       </w:r>
-      <w:proofErr w:type="spellStart"/>
       <w:r>
         <w:rPr>
           <w:rStyle w:val="Cod0palabrasnegrita"/>
         </w:rPr>
         <w:t>NavHostFragment</w:t>
       </w:r>
-      <w:proofErr w:type="spellEnd"/>
       <w:proofErr w:type="gramEnd"/>
       <w:r>
         <w:t xml:space="preserve"> </w:t>
@@ -2591,14 +2566,12 @@
       <w:r>
         <w:t xml:space="preserve"> </w:t>
       </w:r>
-      <w:proofErr w:type="spellStart"/>
       <w:r>
         <w:rPr>
           <w:rStyle w:val="Cod0palabrasnegrita"/>
         </w:rPr>
         <w:t>NavController</w:t>
       </w:r>
-      <w:proofErr w:type="spellEnd"/>
       <w:r>
         <w:t xml:space="preserve"> </w:t>
       </w:r>
@@ -2704,17 +2677,16 @@
       <w:r>
         <w:t xml:space="preserve"> </w:t>
       </w:r>
-      <w:proofErr w:type="spellStart"/>
       <w:r>
         <w:rPr>
           <w:rStyle w:val="Cod0palabrasnegrita"/>
         </w:rPr>
         <w:t>NavHostFragment</w:t>
       </w:r>
-      <w:proofErr w:type="spellEnd"/>
       <w:r>
         <w:t>.</w:t>
       </w:r>
+      <w:bookmarkEnd w:id="3"/>
       <w:r>
         <w:br w:type="page"/>
       </w:r>
@@ -2723,7 +2695,7 @@
       <w:pPr>
         <w:pStyle w:val="Ttulo2"/>
       </w:pPr>
-      <w:bookmarkStart w:id="3" w:name="_Toc212568092"/>
+      <w:bookmarkStart w:id="4" w:name="_Toc212568092"/>
       <w:r>
         <w:lastRenderedPageBreak/>
         <w:t>Implementación</w:t>
@@ -2746,7 +2718,7 @@
       <w:r>
         <w:t>navegación</w:t>
       </w:r>
-      <w:bookmarkEnd w:id="3"/>
+      <w:bookmarkEnd w:id="4"/>
     </w:p>
     <w:p>
       <w:pPr>
@@ -2755,7 +2727,7 @@
       <w:r>
         <w:t xml:space="preserve"> </w:t>
       </w:r>
-      <w:bookmarkStart w:id="4" w:name="_Toc212568093"/>
+      <w:bookmarkStart w:id="5" w:name="_Toc212568093"/>
       <w:r>
         <w:t>Crea</w:t>
       </w:r>
@@ -2771,7 +2743,7 @@
       <w:r>
         <w:t>proyecto</w:t>
       </w:r>
-      <w:bookmarkEnd w:id="4"/>
+      <w:bookmarkEnd w:id="5"/>
     </w:p>
     <w:p>
       <w:pPr>
@@ -3029,7 +3001,7 @@
       <w:pPr>
         <w:pStyle w:val="Ttulo3"/>
       </w:pPr>
-      <w:bookmarkStart w:id="5" w:name="_Toc212568094"/>
+      <w:bookmarkStart w:id="6" w:name="_Toc212568094"/>
       <w:r>
         <w:t>Incluir</w:t>
       </w:r>
@@ -3039,12 +3011,13 @@
       <w:r>
         <w:t>dependencias</w:t>
       </w:r>
-      <w:bookmarkEnd w:id="5"/>
+      <w:bookmarkEnd w:id="6"/>
     </w:p>
     <w:p>
       <w:pPr>
         <w:pStyle w:val="N2"/>
       </w:pPr>
+      <w:bookmarkStart w:id="7" w:name="_Hlk213582617"/>
       <w:r>
         <w:t>Añadimos</w:t>
       </w:r>
@@ -3362,7 +3335,8 @@
       <w:pPr>
         <w:pStyle w:val="Ttulo3"/>
       </w:pPr>
-      <w:bookmarkStart w:id="6" w:name="_Toc212568095"/>
+      <w:bookmarkStart w:id="8" w:name="_Toc212568095"/>
+      <w:bookmarkEnd w:id="7"/>
       <w:r>
         <w:t>Crear</w:t>
       </w:r>
@@ -3384,7 +3358,7 @@
       <w:r>
         <w:t>navegación</w:t>
       </w:r>
-      <w:bookmarkEnd w:id="6"/>
+      <w:bookmarkEnd w:id="8"/>
     </w:p>
     <w:p>
       <w:pPr>
@@ -3696,14 +3670,12 @@
         </w:rPr>
         <w:t xml:space="preserve"> </w:t>
       </w:r>
-      <w:proofErr w:type="spellStart"/>
       <w:r>
         <w:rPr>
           <w:rStyle w:val="Cod0palabrasnegrita"/>
         </w:rPr>
         <w:t>type</w:t>
       </w:r>
-      <w:proofErr w:type="spellEnd"/>
       <w:r>
         <w:t xml:space="preserve"> </w:t>
       </w:r>
@@ -3887,7 +3859,7 @@
       <w:pPr>
         <w:pStyle w:val="Ttulo3"/>
       </w:pPr>
-      <w:bookmarkStart w:id="7" w:name="_Toc212568096"/>
+      <w:bookmarkStart w:id="9" w:name="_Toc212568096"/>
       <w:r>
         <w:t>Añadir</w:t>
       </w:r>
@@ -3921,7 +3893,7 @@
       <w:r>
         <w:t>navegación</w:t>
       </w:r>
-      <w:bookmarkEnd w:id="7"/>
+      <w:bookmarkEnd w:id="9"/>
     </w:p>
     <w:p>
       <w:pPr>
@@ -5531,7 +5503,7 @@
       <w:pPr>
         <w:pStyle w:val="Ttulo3"/>
       </w:pPr>
-      <w:bookmarkStart w:id="8" w:name="_Toc212568097"/>
+      <w:bookmarkStart w:id="10" w:name="_Toc212568097"/>
       <w:r>
         <w:lastRenderedPageBreak/>
         <w:t>Conectar</w:t>
@@ -5542,7 +5514,7 @@
       <w:r>
         <w:t>destinos</w:t>
       </w:r>
-      <w:bookmarkEnd w:id="8"/>
+      <w:bookmarkEnd w:id="10"/>
     </w:p>
     <w:p>
       <w:pPr>
@@ -6395,21 +6367,7 @@
         <w:rPr>
           <w:rStyle w:val="Cod0palabrasnegrita"/>
         </w:rPr>
-        <w:t>res/</w:t>
-      </w:r>
-      <w:proofErr w:type="spellStart"/>
-      <w:r>
-        <w:rPr>
-          <w:rStyle w:val="Cod0palabrasnegrita"/>
-        </w:rPr>
-        <w:t>navigation</w:t>
-      </w:r>
-      <w:proofErr w:type="spellEnd"/>
-      <w:r>
-        <w:rPr>
-          <w:rStyle w:val="Cod0palabrasnegrita"/>
-        </w:rPr>
-        <w:t>/nav_graph.xml</w:t>
+        <w:t>res/navigation/nav_graph.xml</w:t>
       </w:r>
       <w:r>
         <w:t>)</w:t>
@@ -7383,7 +7341,7 @@
       <w:pPr>
         <w:pStyle w:val="Ttulo3"/>
       </w:pPr>
-      <w:bookmarkStart w:id="9" w:name="_Toc212568098"/>
+      <w:bookmarkStart w:id="11" w:name="_Toc212568098"/>
       <w:r>
         <w:lastRenderedPageBreak/>
         <w:t>Añadir</w:t>
@@ -7403,15 +7361,13 @@
       <w:r>
         <w:t xml:space="preserve"> </w:t>
       </w:r>
-      <w:proofErr w:type="spellStart"/>
       <w:r>
         <w:t>NavHost</w:t>
       </w:r>
       <w:r>
         <w:t>Fragment</w:t>
       </w:r>
-      <w:bookmarkEnd w:id="9"/>
-      <w:proofErr w:type="spellEnd"/>
+      <w:bookmarkEnd w:id="11"/>
     </w:p>
     <w:p>
       <w:pPr>
@@ -7527,14 +7483,12 @@
       <w:r>
         <w:t xml:space="preserve">. Usa </w:t>
       </w:r>
-      <w:proofErr w:type="spellStart"/>
       <w:r>
         <w:rPr>
           <w:rStyle w:val="Cod0palabrasnegrita"/>
         </w:rPr>
         <w:t>NavHostFragment</w:t>
       </w:r>
-      <w:proofErr w:type="spellEnd"/>
       <w:r>
         <w:t xml:space="preserve"> como clase de creación.</w:t>
       </w:r>
@@ -7543,7 +7497,6 @@
       <w:pPr>
         <w:pStyle w:val="V3"/>
       </w:pPr>
-      <w:proofErr w:type="spellStart"/>
       <w:proofErr w:type="gramStart"/>
       <w:r>
         <w:rPr>
@@ -7565,7 +7518,6 @@
         </w:rPr>
         <w:t>:navGraph</w:t>
       </w:r>
-      <w:proofErr w:type="spellEnd"/>
       <w:proofErr w:type="gramEnd"/>
       <w:r>
         <w:t xml:space="preserve">. Vincula al recurso </w:t>
@@ -7584,7 +7536,6 @@
       <w:pPr>
         <w:pStyle w:val="V3"/>
       </w:pPr>
-      <w:proofErr w:type="spellStart"/>
       <w:proofErr w:type="gramStart"/>
       <w:r>
         <w:rPr>
@@ -7606,7 +7557,6 @@
         </w:rPr>
         <w:t>:defaultNavHost</w:t>
       </w:r>
-      <w:proofErr w:type="spellEnd"/>
       <w:proofErr w:type="gramEnd"/>
       <w:r>
         <w:t xml:space="preserve">. Usa </w:t>
@@ -7619,28 +7569,37 @@
         <w:t>true</w:t>
       </w:r>
       <w:r>
-        <w:t xml:space="preserve"> para otorgar el control del botón </w:t>
+        <w:t xml:space="preserve"> para </w:t>
+      </w:r>
+      <w:r>
+        <w:t xml:space="preserve">que el </w:t>
+      </w:r>
+      <w:r>
+        <w:rPr>
+          <w:rStyle w:val="Cod0palabrasnegrita"/>
+        </w:rPr>
+        <w:t>NavController</w:t>
+      </w:r>
+      <w:r>
+        <w:t xml:space="preserve"> gestione el botón </w:t>
       </w:r>
       <w:r>
         <w:rPr>
           <w:b/>
           <w:bCs/>
-        </w:rPr>
-        <w:t>«Atrás»</w:t>
-      </w:r>
-      <w:r>
-        <w:t xml:space="preserve"> del sistema a este </w:t>
-      </w:r>
-      <w:proofErr w:type="spellStart"/>
-      <w:r>
-        <w:rPr>
-          <w:rStyle w:val="Cod0palabrasnegrita"/>
-        </w:rPr>
-        <w:t>NavHostFragment</w:t>
-      </w:r>
-      <w:proofErr w:type="spellEnd"/>
-      <w:r>
-        <w:t>.</w:t>
+          <w:i/>
+          <w:iCs/>
+        </w:rPr>
+        <w:t>Up</w:t>
+      </w:r>
+      <w:r>
+        <w:t xml:space="preserve"> </w:t>
+      </w:r>
+      <w:r>
+        <w:t xml:space="preserve">(atrás) </w:t>
+      </w:r>
+      <w:r>
+        <w:t>del sistema.</w:t>
       </w:r>
     </w:p>
     <w:p>
@@ -8328,6 +8287,7 @@
         </w:rPr>
         <w:t xml:space="preserve">        </w:t>
       </w:r>
+      <w:bookmarkStart w:id="12" w:name="_Hlk213582827"/>
       <w:r>
         <w:rPr>
           <w:rFonts w:ascii="JetBrains Mono" w:eastAsia="Times New Roman" w:hAnsi="JetBrains Mono" w:cs="JetBrains Mono"/>
@@ -8361,6 +8321,7 @@
         </w:rPr>
         <w:t>="true"</w:t>
       </w:r>
+      <w:bookmarkEnd w:id="12"/>
       <w:r>
         <w:rPr>
           <w:rFonts w:ascii="JetBrains Mono" w:eastAsia="Times New Roman" w:hAnsi="JetBrains Mono" w:cs="JetBrains Mono"/>
@@ -8527,7 +8488,6 @@
       <w:r>
         <w:t xml:space="preserve"> </w:t>
       </w:r>
-      <w:proofErr w:type="spellStart"/>
       <w:r>
         <w:rPr>
           <w:rStyle w:val="Cod0palabrasnegrita"/>
@@ -8540,7 +8500,6 @@
         </w:rPr>
         <w:t>Fragment</w:t>
       </w:r>
-      <w:proofErr w:type="spellEnd"/>
       <w:r>
         <w:t xml:space="preserve"> </w:t>
       </w:r>
@@ -8574,14 +8533,12 @@
       <w:r>
         <w:t xml:space="preserve"> </w:t>
       </w:r>
-      <w:proofErr w:type="spellStart"/>
       <w:r>
         <w:rPr>
           <w:rStyle w:val="Cod0palabrasnegrita"/>
         </w:rPr>
         <w:t>NavHostFragment</w:t>
       </w:r>
-      <w:proofErr w:type="spellEnd"/>
       <w:r>
         <w:t xml:space="preserve"> </w:t>
       </w:r>
@@ -8760,14 +8717,12 @@
         </w:rPr>
         <w:t xml:space="preserve"> </w:t>
       </w:r>
-      <w:proofErr w:type="spellStart"/>
       <w:r>
         <w:rPr>
           <w:rStyle w:val="Cod0palabrasnegrita"/>
         </w:rPr>
         <w:t>Graph</w:t>
       </w:r>
-      <w:proofErr w:type="spellEnd"/>
       <w:r>
         <w:t>).</w:t>
       </w:r>
@@ -8931,14 +8886,12 @@
       <w:r>
         <w:t xml:space="preserve"> </w:t>
       </w:r>
-      <w:proofErr w:type="spellStart"/>
       <w:r>
         <w:rPr>
           <w:rStyle w:val="Cod0palabrasnegrita"/>
         </w:rPr>
         <w:t>NavHostFragment</w:t>
       </w:r>
-      <w:proofErr w:type="spellEnd"/>
       <w:r>
         <w:t xml:space="preserve"> </w:t>
       </w:r>
@@ -9134,7 +9087,6 @@
       <w:r>
         <w:t xml:space="preserve"> </w:t>
       </w:r>
-      <w:proofErr w:type="spellStart"/>
       <w:proofErr w:type="gramStart"/>
       <w:r>
         <w:rPr>
@@ -9156,7 +9108,6 @@
         </w:rPr>
         <w:t>:navGraph</w:t>
       </w:r>
-      <w:proofErr w:type="spellEnd"/>
       <w:proofErr w:type="gramEnd"/>
       <w:r>
         <w:rPr>
@@ -9166,29 +9117,7 @@
           <w:szCs w:val="18"/>
           <w:lang w:eastAsia="es-ES"/>
         </w:rPr>
-        <w:t>="@</w:t>
-      </w:r>
-      <w:proofErr w:type="spellStart"/>
-      <w:r>
-        <w:rPr>
-          <w:rFonts w:ascii="JetBrains Mono" w:eastAsia="Times New Roman" w:hAnsi="JetBrains Mono" w:cs="JetBrains Mono"/>
-          <w:color w:val="067D17"/>
-          <w:sz w:val="18"/>
-          <w:szCs w:val="18"/>
-          <w:lang w:eastAsia="es-ES"/>
-        </w:rPr>
-        <w:t>navigation</w:t>
-      </w:r>
-      <w:proofErr w:type="spellEnd"/>
-      <w:r>
-        <w:rPr>
-          <w:rFonts w:ascii="JetBrains Mono" w:eastAsia="Times New Roman" w:hAnsi="JetBrains Mono" w:cs="JetBrains Mono"/>
-          <w:color w:val="067D17"/>
-          <w:sz w:val="18"/>
-          <w:szCs w:val="18"/>
-          <w:lang w:eastAsia="es-ES"/>
-        </w:rPr>
-        <w:t>/</w:t>
+        <w:t>="@navigation/</w:t>
       </w:r>
       <w:proofErr w:type="spellStart"/>
       <w:r>
@@ -9223,7 +9152,7 @@
       <w:pPr>
         <w:pStyle w:val="Ttulo3"/>
       </w:pPr>
-      <w:bookmarkStart w:id="10" w:name="_Toc212568099"/>
+      <w:bookmarkStart w:id="13" w:name="_Toc212568099"/>
       <w:r>
         <w:lastRenderedPageBreak/>
         <w:t>Diseño</w:t>
@@ -9246,7 +9175,7 @@
       <w:r>
         <w:t>destinos</w:t>
       </w:r>
-      <w:bookmarkEnd w:id="10"/>
+      <w:bookmarkEnd w:id="13"/>
     </w:p>
     <w:p>
       <w:pPr>
@@ -9799,7 +9728,7 @@
       <w:pPr>
         <w:pStyle w:val="Ttulo3"/>
       </w:pPr>
-      <w:bookmarkStart w:id="11" w:name="_Toc212568100"/>
+      <w:bookmarkStart w:id="14" w:name="_Toc212568100"/>
       <w:r>
         <w:lastRenderedPageBreak/>
         <w:t>Diseño</w:t>
@@ -9816,7 +9745,7 @@
       <w:r>
         <w:t>layout</w:t>
       </w:r>
-      <w:bookmarkEnd w:id="11"/>
+      <w:bookmarkEnd w:id="14"/>
     </w:p>
     <w:p>
       <w:pPr>
@@ -16347,11 +16276,11 @@
       <w:pPr>
         <w:pStyle w:val="Ttulo3"/>
       </w:pPr>
-      <w:bookmarkStart w:id="12" w:name="_Toc212568101"/>
+      <w:bookmarkStart w:id="15" w:name="_Toc212568101"/>
       <w:r>
         <w:t>Listeners</w:t>
       </w:r>
-      <w:bookmarkEnd w:id="12"/>
+      <w:bookmarkEnd w:id="15"/>
     </w:p>
     <w:p>
       <w:pPr>
@@ -16393,14 +16322,12 @@
       <w:r>
         <w:t xml:space="preserve"> </w:t>
       </w:r>
-      <w:proofErr w:type="spellStart"/>
       <w:r>
         <w:rPr>
           <w:rStyle w:val="Cod0palabrasnegrita"/>
         </w:rPr>
         <w:t>NavController</w:t>
       </w:r>
-      <w:proofErr w:type="spellEnd"/>
       <w:r>
         <w:t xml:space="preserve"> </w:t>
       </w:r>
@@ -20776,13 +20703,11 @@
       <w:pPr>
         <w:pStyle w:val="Ttulo3"/>
       </w:pPr>
-      <w:bookmarkStart w:id="13" w:name="_Toc212568102"/>
-      <w:proofErr w:type="spellStart"/>
+      <w:bookmarkStart w:id="16" w:name="_Toc212568102"/>
       <w:r>
         <w:t>NavController</w:t>
       </w:r>
-      <w:bookmarkEnd w:id="13"/>
-      <w:proofErr w:type="spellEnd"/>
+      <w:bookmarkEnd w:id="16"/>
     </w:p>
     <w:p>
       <w:pPr>
@@ -20848,14 +20773,12 @@
       <w:r>
         <w:t xml:space="preserve"> </w:t>
       </w:r>
-      <w:proofErr w:type="spellStart"/>
       <w:r>
         <w:rPr>
           <w:rStyle w:val="Cod0palabrasnegrita"/>
         </w:rPr>
         <w:t>NavController</w:t>
       </w:r>
-      <w:proofErr w:type="spellEnd"/>
       <w:r>
         <w:t>,</w:t>
       </w:r>
@@ -20977,14 +20900,12 @@
       <w:r>
         <w:t xml:space="preserve"> </w:t>
       </w:r>
-      <w:proofErr w:type="spellStart"/>
       <w:r>
         <w:rPr>
           <w:rStyle w:val="Cod0palabrasnegrita"/>
         </w:rPr>
         <w:t>NavController</w:t>
       </w:r>
-      <w:proofErr w:type="spellEnd"/>
       <w:r>
         <w:t>,</w:t>
       </w:r>
@@ -21134,14 +21055,12 @@
       <w:r>
         <w:t xml:space="preserve"> </w:t>
       </w:r>
-      <w:proofErr w:type="spellStart"/>
       <w:r>
         <w:rPr>
           <w:rStyle w:val="Cod0palabrasnegrita"/>
         </w:rPr>
         <w:t>NavController</w:t>
       </w:r>
-      <w:proofErr w:type="spellEnd"/>
       <w:r>
         <w:t>,</w:t>
       </w:r>
@@ -21274,14 +21193,12 @@
       <w:r>
         <w:t xml:space="preserve"> </w:t>
       </w:r>
-      <w:proofErr w:type="spellStart"/>
       <w:r>
         <w:rPr>
           <w:rStyle w:val="Cod0palabrasnegrita"/>
         </w:rPr>
         <w:t>NavController</w:t>
       </w:r>
-      <w:proofErr w:type="spellEnd"/>
       <w:r>
         <w:t>,</w:t>
       </w:r>
@@ -22621,6 +22538,7 @@
           <w:szCs w:val="18"/>
           <w:lang w:val="en-US" w:eastAsia="es-ES"/>
         </w:rPr>
+        <w:lastRenderedPageBreak/>
         <w:t xml:space="preserve">    </w:t>
       </w:r>
       <w:r>
@@ -22901,7 +22819,6 @@
           <w:szCs w:val="18"/>
           <w:lang w:val="en-US" w:eastAsia="es-ES"/>
         </w:rPr>
-        <w:lastRenderedPageBreak/>
         <w:t xml:space="preserve">        </w:t>
       </w:r>
       <w:r>
@@ -26337,7 +26254,7 @@
       <w:pPr>
         <w:pStyle w:val="Ttulo3"/>
       </w:pPr>
-      <w:bookmarkStart w:id="14" w:name="_Toc212568103"/>
+      <w:bookmarkStart w:id="17" w:name="_Toc212568103"/>
       <w:r>
         <w:lastRenderedPageBreak/>
         <w:t>Transiciones</w:t>
@@ -26348,7 +26265,7 @@
       <w:r>
         <w:t>animadas</w:t>
       </w:r>
-      <w:bookmarkEnd w:id="14"/>
+      <w:bookmarkEnd w:id="17"/>
     </w:p>
     <w:p>
       <w:pPr>
@@ -26672,23 +26589,7 @@
           <w:rStyle w:val="CodXMLazul"/>
           <w:rFonts w:eastAsiaTheme="minorHAnsi"/>
         </w:rPr>
-        <w:t>&lt;</w:t>
-      </w:r>
-      <w:proofErr w:type="spellStart"/>
-      <w:r>
-        <w:rPr>
-          <w:rStyle w:val="CodXMLazul"/>
-          <w:rFonts w:eastAsiaTheme="minorHAnsi"/>
-        </w:rPr>
-        <w:t>action</w:t>
-      </w:r>
-      <w:proofErr w:type="spellEnd"/>
-      <w:r>
-        <w:rPr>
-          <w:rStyle w:val="CodXMLazul"/>
-          <w:rFonts w:eastAsiaTheme="minorHAnsi"/>
-        </w:rPr>
-        <w:t>&gt;</w:t>
+        <w:t>&lt;action&gt;</w:t>
       </w:r>
       <w:r>
         <w:t>)</w:t>
@@ -27256,7 +27157,7 @@
       <w:pPr>
         <w:pStyle w:val="Ttulo3"/>
       </w:pPr>
-      <w:bookmarkStart w:id="15" w:name="_Toc212568104"/>
+      <w:bookmarkStart w:id="18" w:name="_Toc212568104"/>
       <w:r>
         <w:t>Definir</w:t>
       </w:r>
@@ -27266,7 +27167,7 @@
       <w:r>
         <w:t>animaciones</w:t>
       </w:r>
-      <w:bookmarkEnd w:id="15"/>
+      <w:bookmarkEnd w:id="18"/>
     </w:p>
     <w:p>
       <w:pPr>
@@ -30211,7 +30112,7 @@
       <w:pPr>
         <w:pStyle w:val="Ttulo3"/>
       </w:pPr>
-      <w:bookmarkStart w:id="16" w:name="_Toc212568105"/>
+      <w:bookmarkStart w:id="19" w:name="_Toc212568105"/>
       <w:r>
         <w:t>Asignar</w:t>
       </w:r>
@@ -30239,7 +30140,7 @@
       <w:r>
         <w:t>acciones</w:t>
       </w:r>
-      <w:bookmarkEnd w:id="16"/>
+      <w:bookmarkEnd w:id="19"/>
     </w:p>
     <w:p>
       <w:pPr>
@@ -32467,6 +32368,9 @@
   </w:num>
   <w:num w:numId="40" w16cid:durableId="1487166730">
     <w:abstractNumId w:val="10"/>
+  </w:num>
+  <w:num w:numId="41" w16cid:durableId="1339306253">
+    <w:abstractNumId w:val="9"/>
   </w:num>
   <w:numIdMacAtCleanup w:val="9"/>
 </w:numbering>

</xml_diff>